<commit_message>
Assigned tasks to collaborators
</commit_message>
<xml_diff>
--- a/Project Plan.docx
+++ b/Project Plan.docx
@@ -165,6 +165,649 @@
       <w:r>
         <w:t>Mocking</w:t>
       </w:r>
+    </w:p>
+    <w:p>
+      <w:pPr>
+        <w:pStyle w:val="ListParagraph"/>
+        <w:numPr>
+          <w:ilvl w:val="0"/>
+          <w:numId w:val="1"/>
+        </w:numPr>
+      </w:pPr>
+      <w:r>
+        <w:t>End-To-End Testing</w:t>
+      </w:r>
+    </w:p>
+    <w:p/>
+    <w:p>
+      <w:pPr>
+        <w:rPr>
+          <w:b/>
+        </w:rPr>
+      </w:pPr>
+      <w:r>
+        <w:rPr>
+          <w:b/>
+        </w:rPr>
+        <w:t>Future Plan</w:t>
+      </w:r>
+    </w:p>
+    <w:p>
+      <w:pPr>
+        <w:pStyle w:val="ListParagraph"/>
+        <w:numPr>
+          <w:ilvl w:val="0"/>
+          <w:numId w:val="1"/>
+        </w:numPr>
+      </w:pPr>
+      <w:r>
+        <w:t>Get a list of more specific topics under our main headings</w:t>
+      </w:r>
+    </w:p>
+    <w:p>
+      <w:pPr>
+        <w:pStyle w:val="ListParagraph"/>
+        <w:numPr>
+          <w:ilvl w:val="0"/>
+          <w:numId w:val="1"/>
+        </w:numPr>
+      </w:pPr>
+      <w:r>
+        <w:t>Split each section into tasks for individual contributors</w:t>
+      </w:r>
+    </w:p>
+    <w:p>
+      <w:pPr>
+        <w:pStyle w:val="ListParagraph"/>
+        <w:numPr>
+          <w:ilvl w:val="0"/>
+          <w:numId w:val="1"/>
+        </w:numPr>
+      </w:pPr>
+      <w:r>
+        <w:t>Execute on assigned tasks</w:t>
+      </w:r>
+    </w:p>
+    <w:p>
+      <w:pPr>
+        <w:pStyle w:val="ListParagraph"/>
+        <w:numPr>
+          <w:ilvl w:val="0"/>
+          <w:numId w:val="1"/>
+        </w:numPr>
+      </w:pPr>
+      <w:r>
+        <w:t>Merge changes with co-contributor</w:t>
+      </w:r>
+    </w:p>
+    <w:p>
+      <w:pPr>
+        <w:pStyle w:val="ListParagraph"/>
+        <w:numPr>
+          <w:ilvl w:val="0"/>
+          <w:numId w:val="1"/>
+        </w:numPr>
+      </w:pPr>
+      <w:r>
+        <w:t>Assess end result and apply formatting</w:t>
+      </w:r>
+    </w:p>
+    <w:p>
+      <w:pPr>
+        <w:rPr>
+          <w:b/>
+        </w:rPr>
+      </w:pPr>
+    </w:p>
+    <w:p>
+      <w:r>
+        <w:br w:type="page"/>
+      </w:r>
+    </w:p>
+    <w:p>
+      <w:r>
+        <w:lastRenderedPageBreak/>
+        <w:t>2</w:t>
+      </w:r>
+      <w:r>
+        <w:rPr>
+          <w:vertAlign w:val="superscript"/>
+        </w:rPr>
+        <w:t>nd</w:t>
+      </w:r>
+      <w:r>
+        <w:t xml:space="preserve"> Meeting: Assigning Tasks</w:t>
+      </w:r>
+    </w:p>
+    <w:p>
+      <w:pPr>
+        <w:rPr>
+          <w:b/>
+        </w:rPr>
+      </w:pPr>
+      <w:r>
+        <w:rPr>
+          <w:b/>
+        </w:rPr>
+        <w:t>Task Estimation (</w:t>
+      </w:r>
+      <w:r>
+        <w:rPr>
+          <w:b/>
+          <w:highlight w:val="yellow"/>
+        </w:rPr>
+        <w:t>Adam</w:t>
+      </w:r>
+      <w:r>
+        <w:rPr>
+          <w:b/>
+        </w:rPr>
+        <w:t xml:space="preserve"> / Darren)</w:t>
+      </w:r>
+    </w:p>
+    <w:p>
+      <w:pPr>
+        <w:pStyle w:val="ListParagraph"/>
+        <w:numPr>
+          <w:ilvl w:val="0"/>
+          <w:numId w:val="3"/>
+        </w:numPr>
+        <w:rPr>
+          <w:highlight w:val="yellow"/>
+        </w:rPr>
+      </w:pPr>
+      <w:r>
+        <w:rPr>
+          <w:highlight w:val="yellow"/>
+        </w:rPr>
+        <w:t>Planning poker</w:t>
+      </w:r>
+    </w:p>
+    <w:p>
+      <w:pPr>
+        <w:pStyle w:val="ListParagraph"/>
+        <w:numPr>
+          <w:ilvl w:val="0"/>
+          <w:numId w:val="3"/>
+        </w:numPr>
+        <w:rPr>
+          <w:highlight w:val="yellow"/>
+        </w:rPr>
+      </w:pPr>
+      <w:r>
+        <w:rPr>
+          <w:highlight w:val="yellow"/>
+        </w:rPr>
+        <w:t>Estimation matrix</w:t>
+      </w:r>
+    </w:p>
+    <w:p>
+      <w:pPr>
+        <w:pStyle w:val="ListParagraph"/>
+        <w:numPr>
+          <w:ilvl w:val="0"/>
+          <w:numId w:val="3"/>
+        </w:numPr>
+        <w:rPr>
+          <w:highlight w:val="yellow"/>
+        </w:rPr>
+      </w:pPr>
+      <w:r>
+        <w:rPr>
+          <w:highlight w:val="yellow"/>
+        </w:rPr>
+        <w:t>Affinity Estimation</w:t>
+      </w:r>
+    </w:p>
+    <w:p>
+      <w:pPr>
+        <w:pStyle w:val="ListParagraph"/>
+        <w:numPr>
+          <w:ilvl w:val="0"/>
+          <w:numId w:val="3"/>
+        </w:numPr>
+        <w:rPr>
+          <w:highlight w:val="yellow"/>
+        </w:rPr>
+      </w:pPr>
+      <w:r>
+        <w:rPr>
+          <w:highlight w:val="yellow"/>
+        </w:rPr>
+        <w:t>Benefits: Improved planning and prioritization, transparency and collaboration</w:t>
+      </w:r>
+    </w:p>
+    <w:p>
+      <w:pPr>
+        <w:pStyle w:val="ListParagraph"/>
+        <w:numPr>
+          <w:ilvl w:val="0"/>
+          <w:numId w:val="3"/>
+        </w:numPr>
+        <w:rPr>
+          <w:highlight w:val="yellow"/>
+        </w:rPr>
+      </w:pPr>
+      <w:r>
+        <w:rPr>
+          <w:highlight w:val="yellow"/>
+        </w:rPr>
+        <w:t>Limitations: Time-consuming and lack of action. Lack of accuracy, unknowns obscuring time-frame.</w:t>
+      </w:r>
+    </w:p>
+    <w:p>
+      <w:pPr>
+        <w:pStyle w:val="ListParagraph"/>
+        <w:numPr>
+          <w:ilvl w:val="0"/>
+          <w:numId w:val="3"/>
+        </w:numPr>
+      </w:pPr>
+      <w:r>
+        <w:t>Break down larger tasks</w:t>
+      </w:r>
+    </w:p>
+    <w:p>
+      <w:pPr>
+        <w:pStyle w:val="ListParagraph"/>
+        <w:numPr>
+          <w:ilvl w:val="0"/>
+          <w:numId w:val="3"/>
+        </w:numPr>
+      </w:pPr>
+      <w:r>
+        <w:t>Roughly estimate items further down the backlog</w:t>
+      </w:r>
+    </w:p>
+    <w:p>
+      <w:pPr>
+        <w:pStyle w:val="ListParagraph"/>
+        <w:numPr>
+          <w:ilvl w:val="0"/>
+          <w:numId w:val="3"/>
+        </w:numPr>
+      </w:pPr>
+      <w:r>
+        <w:t xml:space="preserve">Use a variety of estimation techniques: </w:t>
+      </w:r>
+      <w:r>
+        <w:t>top-down estimate, bottom-up estimate, analogous estimating, parametric estimate, three-point estimating, and what-if analysis</w:t>
+      </w:r>
+    </w:p>
+    <w:p>
+      <w:pPr>
+        <w:pStyle w:val="ListParagraph"/>
+        <w:numPr>
+          <w:ilvl w:val="0"/>
+          <w:numId w:val="3"/>
+        </w:numPr>
+      </w:pPr>
+      <w:r>
+        <w:t>3 amigos, involve QA, front-end and back-end in full vertical slice meetings</w:t>
+      </w:r>
+    </w:p>
+    <w:p>
+      <w:pPr>
+        <w:pStyle w:val="ListParagraph"/>
+        <w:numPr>
+          <w:ilvl w:val="0"/>
+          <w:numId w:val="3"/>
+        </w:numPr>
+      </w:pPr>
+      <w:r>
+        <w:t>Don’t rely solely on estimates.</w:t>
+      </w:r>
+    </w:p>
+    <w:p>
+      <w:pPr>
+        <w:pStyle w:val="ListParagraph"/>
+        <w:numPr>
+          <w:ilvl w:val="0"/>
+          <w:numId w:val="3"/>
+        </w:numPr>
+      </w:pPr>
+      <w:r>
+        <w:t>Use story points</w:t>
+      </w:r>
+    </w:p>
+    <w:p>
+      <w:pPr>
+        <w:pStyle w:val="ListParagraph"/>
+        <w:numPr>
+          <w:ilvl w:val="0"/>
+          <w:numId w:val="3"/>
+        </w:numPr>
+      </w:pPr>
+      <w:r>
+        <w:t>“Just enough” documentation</w:t>
+      </w:r>
+    </w:p>
+    <w:p>
+      <w:pPr>
+        <w:rPr>
+          <w:b/>
+        </w:rPr>
+      </w:pPr>
+      <w:r>
+        <w:rPr>
+          <w:b/>
+        </w:rPr>
+        <w:t>Code Review</w:t>
+      </w:r>
+      <w:r>
+        <w:rPr>
+          <w:b/>
+        </w:rPr>
+        <w:t xml:space="preserve"> (</w:t>
+      </w:r>
+      <w:r>
+        <w:rPr>
+          <w:b/>
+          <w:highlight w:val="yellow"/>
+        </w:rPr>
+        <w:t>Connor</w:t>
+      </w:r>
+      <w:r>
+        <w:rPr>
+          <w:b/>
+          <w:highlight w:val="yellow"/>
+        </w:rPr>
+        <w:t xml:space="preserve"> </w:t>
+      </w:r>
+      <w:r>
+        <w:rPr>
+          <w:b/>
+        </w:rPr>
+        <w:t>/ Adam</w:t>
+      </w:r>
+      <w:r>
+        <w:rPr>
+          <w:b/>
+        </w:rPr>
+        <w:t>)</w:t>
+      </w:r>
+    </w:p>
+    <w:p>
+      <w:pPr>
+        <w:pStyle w:val="ListParagraph"/>
+        <w:numPr>
+          <w:ilvl w:val="0"/>
+          <w:numId w:val="3"/>
+        </w:numPr>
+        <w:rPr>
+          <w:b/>
+          <w:highlight w:val="yellow"/>
+        </w:rPr>
+      </w:pPr>
+      <w:r>
+        <w:rPr>
+          <w:highlight w:val="yellow"/>
+        </w:rPr>
+        <w:t>Reusing code</w:t>
+      </w:r>
+    </w:p>
+    <w:p>
+      <w:pPr>
+        <w:pStyle w:val="ListParagraph"/>
+        <w:numPr>
+          <w:ilvl w:val="0"/>
+          <w:numId w:val="3"/>
+        </w:numPr>
+        <w:rPr>
+          <w:b/>
+          <w:highlight w:val="yellow"/>
+        </w:rPr>
+      </w:pPr>
+      <w:r>
+        <w:rPr>
+          <w:highlight w:val="yellow"/>
+        </w:rPr>
+        <w:t>Importance of code reviews</w:t>
+      </w:r>
+    </w:p>
+    <w:p>
+      <w:pPr>
+        <w:pStyle w:val="ListParagraph"/>
+        <w:numPr>
+          <w:ilvl w:val="0"/>
+          <w:numId w:val="3"/>
+        </w:numPr>
+        <w:rPr>
+          <w:b/>
+          <w:highlight w:val="yellow"/>
+        </w:rPr>
+      </w:pPr>
+      <w:r>
+        <w:rPr>
+          <w:highlight w:val="yellow"/>
+        </w:rPr>
+        <w:t>Code-review checklist</w:t>
+      </w:r>
+    </w:p>
+    <w:p>
+      <w:pPr>
+        <w:pStyle w:val="ListParagraph"/>
+        <w:numPr>
+          <w:ilvl w:val="0"/>
+          <w:numId w:val="3"/>
+        </w:numPr>
+        <w:rPr>
+          <w:highlight w:val="yellow"/>
+        </w:rPr>
+      </w:pPr>
+      <w:r>
+        <w:rPr>
+          <w:highlight w:val="yellow"/>
+        </w:rPr>
+        <w:t>Code review tools and technologies</w:t>
+      </w:r>
+    </w:p>
+    <w:p>
+      <w:pPr>
+        <w:pStyle w:val="ListParagraph"/>
+        <w:numPr>
+          <w:ilvl w:val="0"/>
+          <w:numId w:val="3"/>
+        </w:numPr>
+        <w:rPr>
+          <w:highlight w:val="yellow"/>
+        </w:rPr>
+      </w:pPr>
+      <w:r>
+        <w:rPr>
+          <w:highlight w:val="yellow"/>
+        </w:rPr>
+        <w:t>Patterns and Architecture / Software Quality</w:t>
+      </w:r>
+    </w:p>
+    <w:p>
+      <w:pPr>
+        <w:pStyle w:val="ListParagraph"/>
+        <w:numPr>
+          <w:ilvl w:val="0"/>
+          <w:numId w:val="3"/>
+        </w:numPr>
+        <w:rPr>
+          <w:highlight w:val="yellow"/>
+        </w:rPr>
+      </w:pPr>
+      <w:r>
+        <w:rPr>
+          <w:highlight w:val="yellow"/>
+        </w:rPr>
+        <w:t>Process for fixing issues on code reviews.</w:t>
+      </w:r>
+    </w:p>
+    <w:p>
+      <w:pPr>
+        <w:pStyle w:val="ListParagraph"/>
+        <w:numPr>
+          <w:ilvl w:val="0"/>
+          <w:numId w:val="3"/>
+        </w:numPr>
+      </w:pPr>
+      <w:r>
+        <w:t>Proper communication: The code is wrong instead of you are wrong</w:t>
+      </w:r>
+    </w:p>
+    <w:p>
+      <w:pPr>
+        <w:pStyle w:val="ListParagraph"/>
+        <w:numPr>
+          <w:ilvl w:val="0"/>
+          <w:numId w:val="3"/>
+        </w:numPr>
+      </w:pPr>
+      <w:r>
+        <w:t>Effectiveness of code reviews</w:t>
+      </w:r>
+    </w:p>
+    <w:p>
+      <w:pPr>
+        <w:pStyle w:val="ListParagraph"/>
+        <w:numPr>
+          <w:ilvl w:val="0"/>
+          <w:numId w:val="3"/>
+        </w:numPr>
+      </w:pPr>
+      <w:r>
+        <w:t>Monthly check-ins to deal with recurring problems</w:t>
+      </w:r>
+    </w:p>
+    <w:p>
+      <w:pPr>
+        <w:pStyle w:val="ListParagraph"/>
+        <w:numPr>
+          <w:ilvl w:val="0"/>
+          <w:numId w:val="3"/>
+        </w:numPr>
+      </w:pPr>
+      <w:r>
+        <w:t>Standards on what the code review is trying to achieve.</w:t>
+      </w:r>
+    </w:p>
+    <w:p>
+      <w:pPr>
+        <w:pStyle w:val="ListParagraph"/>
+        <w:numPr>
+          <w:ilvl w:val="0"/>
+          <w:numId w:val="3"/>
+        </w:numPr>
+      </w:pPr>
+      <w:r>
+        <w:t>Best practices of code review</w:t>
+      </w:r>
+    </w:p>
+    <w:p>
+      <w:pPr>
+        <w:pStyle w:val="ListParagraph"/>
+        <w:numPr>
+          <w:ilvl w:val="0"/>
+          <w:numId w:val="3"/>
+        </w:numPr>
+      </w:pPr>
+      <w:r>
+        <w:t>Meetings around coding practices in a larger dev group, where outside teams can share personal experiences.</w:t>
+      </w:r>
+    </w:p>
+    <w:p>
+      <w:pPr>
+        <w:rPr>
+          <w:b/>
+        </w:rPr>
+      </w:pPr>
+      <w:r>
+        <w:rPr>
+          <w:b/>
+        </w:rPr>
+        <w:t>Testing</w:t>
+      </w:r>
+      <w:r>
+        <w:rPr>
+          <w:b/>
+        </w:rPr>
+        <w:t xml:space="preserve"> (</w:t>
+      </w:r>
+      <w:r>
+        <w:rPr>
+          <w:b/>
+          <w:highlight w:val="yellow"/>
+        </w:rPr>
+        <w:t>Darren</w:t>
+      </w:r>
+      <w:r>
+        <w:rPr>
+          <w:b/>
+          <w:highlight w:val="yellow"/>
+        </w:rPr>
+        <w:t xml:space="preserve"> / </w:t>
+      </w:r>
+      <w:r>
+        <w:rPr>
+          <w:b/>
+        </w:rPr>
+        <w:t>Connor</w:t>
+      </w:r>
+      <w:r>
+        <w:rPr>
+          <w:b/>
+        </w:rPr>
+        <w:t>)</w:t>
+      </w:r>
+    </w:p>
+    <w:p>
+      <w:pPr>
+        <w:pStyle w:val="ListParagraph"/>
+        <w:numPr>
+          <w:ilvl w:val="0"/>
+          <w:numId w:val="3"/>
+        </w:numPr>
+        <w:rPr>
+          <w:highlight w:val="yellow"/>
+        </w:rPr>
+      </w:pPr>
+      <w:r>
+        <w:rPr>
+          <w:highlight w:val="yellow"/>
+        </w:rPr>
+        <w:t>Test one thing at a time</w:t>
+      </w:r>
+    </w:p>
+    <w:p>
+      <w:pPr>
+        <w:pStyle w:val="ListParagraph"/>
+        <w:numPr>
+          <w:ilvl w:val="0"/>
+          <w:numId w:val="3"/>
+        </w:numPr>
+        <w:rPr>
+          <w:highlight w:val="yellow"/>
+        </w:rPr>
+      </w:pPr>
+      <w:r>
+        <w:rPr>
+          <w:highlight w:val="yellow"/>
+        </w:rPr>
+        <w:t>Test edge cases and flows</w:t>
+      </w:r>
+    </w:p>
+    <w:p>
+      <w:pPr>
+        <w:pStyle w:val="ListParagraph"/>
+        <w:numPr>
+          <w:ilvl w:val="0"/>
+          <w:numId w:val="3"/>
+        </w:numPr>
+        <w:rPr>
+          <w:highlight w:val="yellow"/>
+        </w:rPr>
+      </w:pPr>
+      <w:r>
+        <w:rPr>
+          <w:highlight w:val="yellow"/>
+        </w:rPr>
+        <w:t>Quality Control processes</w:t>
+      </w:r>
       <w:bookmarkStart w:id="0" w:name="_GoBack"/>
       <w:bookmarkEnd w:id="0"/>
     </w:p>
@@ -173,99 +816,98 @@
         <w:pStyle w:val="ListParagraph"/>
         <w:numPr>
           <w:ilvl w:val="0"/>
-          <w:numId w:val="1"/>
-        </w:numPr>
-      </w:pPr>
-      <w:r>
-        <w:t>End-To-End Testing</w:t>
+          <w:numId w:val="3"/>
+        </w:numPr>
+        <w:rPr>
+          <w:highlight w:val="yellow"/>
+        </w:rPr>
+      </w:pPr>
+      <w:r>
+        <w:rPr>
+          <w:highlight w:val="yellow"/>
+        </w:rPr>
+        <w:t>Clear and concise test cases</w:t>
+      </w:r>
+    </w:p>
+    <w:p>
+      <w:pPr>
+        <w:pStyle w:val="ListParagraph"/>
+        <w:numPr>
+          <w:ilvl w:val="0"/>
+          <w:numId w:val="3"/>
+        </w:numPr>
+        <w:rPr>
+          <w:highlight w:val="yellow"/>
+        </w:rPr>
+      </w:pPr>
+      <w:r>
+        <w:rPr>
+          <w:highlight w:val="yellow"/>
+        </w:rPr>
+        <w:t xml:space="preserve">Quick sanity checks before overnight regression testing </w:t>
+      </w:r>
+    </w:p>
+    <w:p>
+      <w:pPr>
+        <w:pStyle w:val="ListParagraph"/>
+        <w:numPr>
+          <w:ilvl w:val="0"/>
+          <w:numId w:val="3"/>
+        </w:numPr>
+      </w:pPr>
+      <w:r>
+        <w:t>Ensure smooth integration with other components</w:t>
+      </w:r>
+    </w:p>
+    <w:p>
+      <w:pPr>
+        <w:pStyle w:val="ListParagraph"/>
+        <w:numPr>
+          <w:ilvl w:val="0"/>
+          <w:numId w:val="3"/>
+        </w:numPr>
+      </w:pPr>
+      <w:r>
+        <w:t>Adhere to a test-coverage guideline.</w:t>
+      </w:r>
+    </w:p>
+    <w:p>
+      <w:pPr>
+        <w:pStyle w:val="ListParagraph"/>
+        <w:numPr>
+          <w:ilvl w:val="0"/>
+          <w:numId w:val="3"/>
+        </w:numPr>
+      </w:pPr>
+      <w:r>
+        <w:t>Ensure the tests accurately describe the function they are validating</w:t>
+      </w:r>
+    </w:p>
+    <w:p>
+      <w:pPr>
+        <w:pStyle w:val="ListParagraph"/>
+        <w:numPr>
+          <w:ilvl w:val="0"/>
+          <w:numId w:val="3"/>
+        </w:numPr>
+      </w:pPr>
+      <w:r>
+        <w:t>Ensure the tests do not have obsolete functionality</w:t>
+      </w:r>
+    </w:p>
+    <w:p>
+      <w:pPr>
+        <w:pStyle w:val="ListParagraph"/>
+        <w:numPr>
+          <w:ilvl w:val="0"/>
+          <w:numId w:val="3"/>
+        </w:numPr>
+      </w:pPr>
+      <w:r>
+        <w:t>Mock other aspects of the test which are not directly being tested currently</w:t>
       </w:r>
     </w:p>
     <w:p/>
-    <w:p>
-      <w:pPr>
-        <w:rPr>
-          <w:b/>
-        </w:rPr>
-      </w:pPr>
-      <w:r>
-        <w:rPr>
-          <w:b/>
-        </w:rPr>
-        <w:t>Future Plan</w:t>
-      </w:r>
-    </w:p>
-    <w:p>
-      <w:pPr>
-        <w:pStyle w:val="ListParagraph"/>
-        <w:numPr>
-          <w:ilvl w:val="0"/>
-          <w:numId w:val="1"/>
-        </w:numPr>
-      </w:pPr>
-      <w:r>
-        <w:t>Get a list of more specific topics under our main headings</w:t>
-      </w:r>
-    </w:p>
-    <w:p>
-      <w:pPr>
-        <w:pStyle w:val="ListParagraph"/>
-        <w:numPr>
-          <w:ilvl w:val="0"/>
-          <w:numId w:val="1"/>
-        </w:numPr>
-      </w:pPr>
-      <w:r>
-        <w:t>Split each section into tasks for individual contributors</w:t>
-      </w:r>
-    </w:p>
-    <w:p>
-      <w:pPr>
-        <w:pStyle w:val="ListParagraph"/>
-        <w:numPr>
-          <w:ilvl w:val="0"/>
-          <w:numId w:val="1"/>
-        </w:numPr>
-      </w:pPr>
-      <w:r>
-        <w:t>Execute on assigned tasks</w:t>
-      </w:r>
-    </w:p>
-    <w:p>
-      <w:pPr>
-        <w:pStyle w:val="ListParagraph"/>
-        <w:numPr>
-          <w:ilvl w:val="0"/>
-          <w:numId w:val="1"/>
-        </w:numPr>
-      </w:pPr>
-      <w:r>
-        <w:t>Merge changes with co-contributor</w:t>
-      </w:r>
-    </w:p>
-    <w:p>
-      <w:pPr>
-        <w:pStyle w:val="ListParagraph"/>
-        <w:numPr>
-          <w:ilvl w:val="0"/>
-          <w:numId w:val="1"/>
-        </w:numPr>
-      </w:pPr>
-      <w:r>
-        <w:t>Assess end result and apply formatting</w:t>
-      </w:r>
-    </w:p>
-    <w:p>
-      <w:pPr>
-        <w:rPr>
-          <w:b/>
-        </w:rPr>
-      </w:pPr>
-    </w:p>
-    <w:p>
-      <w:pPr>
-        <w:pStyle w:val="ListParagraph"/>
-      </w:pPr>
-    </w:p>
     <w:sectPr>
       <w:pgSz w:w="11906" w:h="16838"/>
       <w:pgMar w:top="1440" w:right="1440" w:bottom="1440" w:left="1440" w:header="708" w:footer="708" w:gutter="0"/>
@@ -504,11 +1146,127 @@
       </w:rPr>
     </w:lvl>
   </w:abstractNum>
+  <w:abstractNum w:abstractNumId="2" w15:restartNumberingAfterBreak="0">
+    <w:nsid w:val="38AA1CE3"/>
+    <w:multiLevelType w:val="hybridMultilevel"/>
+    <w:tmpl w:val="EAA43982"/>
+    <w:lvl w:ilvl="0" w:tplc="DE1A26EC">
+      <w:start w:val="17"/>
+      <w:numFmt w:val="bullet"/>
+      <w:lvlText w:val="-"/>
+      <w:lvlJc w:val="left"/>
+      <w:pPr>
+        <w:ind w:left="720" w:hanging="360"/>
+      </w:pPr>
+      <w:rPr>
+        <w:rFonts w:ascii="Calibri" w:eastAsiaTheme="minorHAnsi" w:hAnsi="Calibri" w:cstheme="minorBidi" w:hint="default"/>
+      </w:rPr>
+    </w:lvl>
+    <w:lvl w:ilvl="1" w:tplc="08090003" w:tentative="1">
+      <w:start w:val="1"/>
+      <w:numFmt w:val="bullet"/>
+      <w:lvlText w:val="o"/>
+      <w:lvlJc w:val="left"/>
+      <w:pPr>
+        <w:ind w:left="1440" w:hanging="360"/>
+      </w:pPr>
+      <w:rPr>
+        <w:rFonts w:ascii="Courier New" w:hAnsi="Courier New" w:cs="Courier New" w:hint="default"/>
+      </w:rPr>
+    </w:lvl>
+    <w:lvl w:ilvl="2" w:tplc="08090005" w:tentative="1">
+      <w:start w:val="1"/>
+      <w:numFmt w:val="bullet"/>
+      <w:lvlText w:val=""/>
+      <w:lvlJc w:val="left"/>
+      <w:pPr>
+        <w:ind w:left="2160" w:hanging="360"/>
+      </w:pPr>
+      <w:rPr>
+        <w:rFonts w:ascii="Wingdings" w:hAnsi="Wingdings" w:hint="default"/>
+      </w:rPr>
+    </w:lvl>
+    <w:lvl w:ilvl="3" w:tplc="08090001" w:tentative="1">
+      <w:start w:val="1"/>
+      <w:numFmt w:val="bullet"/>
+      <w:lvlText w:val=""/>
+      <w:lvlJc w:val="left"/>
+      <w:pPr>
+        <w:ind w:left="2880" w:hanging="360"/>
+      </w:pPr>
+      <w:rPr>
+        <w:rFonts w:ascii="Symbol" w:hAnsi="Symbol" w:hint="default"/>
+      </w:rPr>
+    </w:lvl>
+    <w:lvl w:ilvl="4" w:tplc="08090003" w:tentative="1">
+      <w:start w:val="1"/>
+      <w:numFmt w:val="bullet"/>
+      <w:lvlText w:val="o"/>
+      <w:lvlJc w:val="left"/>
+      <w:pPr>
+        <w:ind w:left="3600" w:hanging="360"/>
+      </w:pPr>
+      <w:rPr>
+        <w:rFonts w:ascii="Courier New" w:hAnsi="Courier New" w:cs="Courier New" w:hint="default"/>
+      </w:rPr>
+    </w:lvl>
+    <w:lvl w:ilvl="5" w:tplc="08090005" w:tentative="1">
+      <w:start w:val="1"/>
+      <w:numFmt w:val="bullet"/>
+      <w:lvlText w:val=""/>
+      <w:lvlJc w:val="left"/>
+      <w:pPr>
+        <w:ind w:left="4320" w:hanging="360"/>
+      </w:pPr>
+      <w:rPr>
+        <w:rFonts w:ascii="Wingdings" w:hAnsi="Wingdings" w:hint="default"/>
+      </w:rPr>
+    </w:lvl>
+    <w:lvl w:ilvl="6" w:tplc="08090001" w:tentative="1">
+      <w:start w:val="1"/>
+      <w:numFmt w:val="bullet"/>
+      <w:lvlText w:val=""/>
+      <w:lvlJc w:val="left"/>
+      <w:pPr>
+        <w:ind w:left="5040" w:hanging="360"/>
+      </w:pPr>
+      <w:rPr>
+        <w:rFonts w:ascii="Symbol" w:hAnsi="Symbol" w:hint="default"/>
+      </w:rPr>
+    </w:lvl>
+    <w:lvl w:ilvl="7" w:tplc="08090003" w:tentative="1">
+      <w:start w:val="1"/>
+      <w:numFmt w:val="bullet"/>
+      <w:lvlText w:val="o"/>
+      <w:lvlJc w:val="left"/>
+      <w:pPr>
+        <w:ind w:left="5760" w:hanging="360"/>
+      </w:pPr>
+      <w:rPr>
+        <w:rFonts w:ascii="Courier New" w:hAnsi="Courier New" w:cs="Courier New" w:hint="default"/>
+      </w:rPr>
+    </w:lvl>
+    <w:lvl w:ilvl="8" w:tplc="08090005" w:tentative="1">
+      <w:start w:val="1"/>
+      <w:numFmt w:val="bullet"/>
+      <w:lvlText w:val=""/>
+      <w:lvlJc w:val="left"/>
+      <w:pPr>
+        <w:ind w:left="6480" w:hanging="360"/>
+      </w:pPr>
+      <w:rPr>
+        <w:rFonts w:ascii="Wingdings" w:hAnsi="Wingdings" w:hint="default"/>
+      </w:rPr>
+    </w:lvl>
+  </w:abstractNum>
   <w:num w:numId="1">
     <w:abstractNumId w:val="0"/>
   </w:num>
   <w:num w:numId="2">
     <w:abstractNumId w:val="1"/>
+  </w:num>
+  <w:num w:numId="3">
+    <w:abstractNumId w:val="2"/>
   </w:num>
 </w:numbering>
 </file>

</xml_diff>